<commit_message>
added reefined docx file
</commit_message>
<xml_diff>
--- a/TBB.son.docx
+++ b/TBB.son.docx
@@ -1070,31 +1070,35 @@
         <w:rPr>
           <w:b w:val="false"/>
           <w:bCs w:val="false"/>
-        </w:rPr>
-      </w:pPr>
-      <w:r>
-        <w:rPr>
-          <w:b/>
-          <w:bCs/>
-          <w:sz w:val="24"/>
-          <w:szCs w:val="24"/>
-        </w:rPr>
-      </w:r>
-    </w:p>
-    <w:p>
-      <w:pPr>
-        <w:pStyle w:val="Normal"/>
-        <w:bidi w:val="0"/>
-        <w:jc w:val="left"/>
-        <w:rPr>
-          <w:b w:val="false"/>
-          <w:bCs w:val="false"/>
-        </w:rPr>
-      </w:pPr>
-      <w:r>
-        <w:rPr>
-          <w:b/>
-          <w:bCs/>
+          <w:sz w:val="24"/>
+          <w:szCs w:val="24"/>
+        </w:rPr>
+      </w:pPr>
+      <w:r>
+        <w:rPr>
+          <w:b w:val="false"/>
+          <w:bCs w:val="false"/>
+          <w:sz w:val="24"/>
+          <w:szCs w:val="24"/>
+        </w:rPr>
+      </w:r>
+    </w:p>
+    <w:p>
+      <w:pPr>
+        <w:pStyle w:val="Normal"/>
+        <w:bidi w:val="0"/>
+        <w:jc w:val="left"/>
+        <w:rPr>
+          <w:b w:val="false"/>
+          <w:bCs w:val="false"/>
+          <w:sz w:val="24"/>
+          <w:szCs w:val="24"/>
+        </w:rPr>
+      </w:pPr>
+      <w:r>
+        <w:rPr>
+          <w:b w:val="false"/>
+          <w:bCs w:val="false"/>
           <w:sz w:val="24"/>
           <w:szCs w:val="24"/>
         </w:rPr>
@@ -1102,12 +1106,12 @@
           <wp:anchor behindDoc="0" distT="0" distB="0" distL="0" distR="0" simplePos="0" locked="0" layoutInCell="0" allowOverlap="1" relativeHeight="3">
             <wp:simplePos x="0" y="0"/>
             <wp:positionH relativeFrom="column">
-              <wp:align>center</wp:align>
+              <wp:posOffset>1351915</wp:posOffset>
             </wp:positionH>
             <wp:positionV relativeFrom="paragraph">
-              <wp:align>top</wp:align>
+              <wp:posOffset>109855</wp:posOffset>
             </wp:positionV>
-            <wp:extent cx="4607560" cy="3583305"/>
+            <wp:extent cx="3604260" cy="2802890"/>
             <wp:effectExtent l="0" t="0" r="0" b="0"/>
             <wp:wrapSquare wrapText="largest"/>
             <wp:docPr id="3" name="Image2" descr=""/>
@@ -1132,7 +1136,7 @@
                   <pic:spPr bwMode="auto">
                     <a:xfrm>
                       <a:off x="0" y="0"/>
-                      <a:ext cx="4607560" cy="3583305"/>
+                      <a:ext cx="3604260" cy="2802890"/>
                     </a:xfrm>
                     <a:prstGeom prst="rect">
                       <a:avLst/>
@@ -1153,6 +1157,90 @@
         <w:rPr>
           <w:b w:val="false"/>
           <w:bCs w:val="false"/>
+          <w:sz w:val="24"/>
+          <w:szCs w:val="24"/>
+        </w:rPr>
+      </w:pPr>
+      <w:r>
+        <w:rPr>
+          <w:b w:val="false"/>
+          <w:bCs w:val="false"/>
+          <w:sz w:val="24"/>
+          <w:szCs w:val="24"/>
+        </w:rPr>
+      </w:r>
+    </w:p>
+    <w:p>
+      <w:pPr>
+        <w:pStyle w:val="Normal"/>
+        <w:bidi w:val="0"/>
+        <w:jc w:val="left"/>
+        <w:rPr>
+          <w:b w:val="false"/>
+          <w:bCs w:val="false"/>
+          <w:sz w:val="24"/>
+          <w:szCs w:val="24"/>
+        </w:rPr>
+      </w:pPr>
+      <w:r>
+        <w:rPr>
+          <w:b w:val="false"/>
+          <w:bCs w:val="false"/>
+          <w:sz w:val="24"/>
+          <w:szCs w:val="24"/>
+        </w:rPr>
+      </w:r>
+    </w:p>
+    <w:p>
+      <w:pPr>
+        <w:pStyle w:val="Normal"/>
+        <w:bidi w:val="0"/>
+        <w:jc w:val="left"/>
+        <w:rPr>
+          <w:b w:val="false"/>
+          <w:bCs w:val="false"/>
+          <w:sz w:val="24"/>
+          <w:szCs w:val="24"/>
+        </w:rPr>
+      </w:pPr>
+      <w:r>
+        <w:rPr>
+          <w:b w:val="false"/>
+          <w:bCs w:val="false"/>
+          <w:sz w:val="24"/>
+          <w:szCs w:val="24"/>
+        </w:rPr>
+      </w:r>
+    </w:p>
+    <w:p>
+      <w:pPr>
+        <w:pStyle w:val="Normal"/>
+        <w:bidi w:val="0"/>
+        <w:jc w:val="left"/>
+        <w:rPr>
+          <w:b w:val="false"/>
+          <w:bCs w:val="false"/>
+          <w:sz w:val="24"/>
+          <w:szCs w:val="24"/>
+        </w:rPr>
+      </w:pPr>
+      <w:r>
+        <w:rPr>
+          <w:b w:val="false"/>
+          <w:bCs w:val="false"/>
+          <w:sz w:val="24"/>
+          <w:szCs w:val="24"/>
+        </w:rPr>
+      </w:r>
+    </w:p>
+    <w:p>
+      <w:pPr>
+        <w:pStyle w:val="Normal"/>
+        <w:bidi w:val="0"/>
+        <w:jc w:val="left"/>
+        <w:rPr>
+          <w:b w:val="false"/>
+          <w:bCs w:val="false"/>
         </w:rPr>
       </w:pPr>
       <w:r>
@@ -1322,241 +1410,27 @@
         <w:bidi w:val="0"/>
         <w:jc w:val="left"/>
         <w:rPr>
+          <w:b w:val="false"/>
+          <w:bCs w:val="false"/>
+        </w:rPr>
+      </w:pPr>
+      <w:r>
+        <w:rPr>
           <w:b/>
           <w:bCs/>
           <w:sz w:val="24"/>
           <w:szCs w:val="24"/>
         </w:rPr>
-      </w:pPr>
-      <w:r>
-        <w:rPr>
-          <w:b/>
-          <w:bCs/>
-          <w:sz w:val="24"/>
-          <w:szCs w:val="24"/>
-        </w:rPr>
-      </w:r>
-    </w:p>
-    <w:p>
-      <w:pPr>
-        <w:pStyle w:val="Normal"/>
-        <w:bidi w:val="0"/>
-        <w:jc w:val="left"/>
-        <w:rPr>
-          <w:b/>
-          <w:bCs/>
-          <w:sz w:val="24"/>
-          <w:szCs w:val="24"/>
-        </w:rPr>
-      </w:pPr>
-      <w:r>
-        <w:rPr>
-          <w:b/>
-          <w:bCs/>
-          <w:sz w:val="24"/>
-          <w:szCs w:val="24"/>
-        </w:rPr>
-      </w:r>
-    </w:p>
-    <w:p>
-      <w:pPr>
-        <w:pStyle w:val="Normal"/>
-        <w:bidi w:val="0"/>
-        <w:jc w:val="left"/>
-        <w:rPr>
-          <w:b/>
-          <w:bCs/>
-          <w:sz w:val="24"/>
-          <w:szCs w:val="24"/>
-        </w:rPr>
-      </w:pPr>
-      <w:r>
-        <w:rPr>
-          <w:b/>
-          <w:bCs/>
-          <w:sz w:val="24"/>
-          <w:szCs w:val="24"/>
-        </w:rPr>
-      </w:r>
-    </w:p>
-    <w:p>
-      <w:pPr>
-        <w:pStyle w:val="Normal"/>
-        <w:bidi w:val="0"/>
-        <w:jc w:val="left"/>
-        <w:rPr>
-          <w:b/>
-          <w:bCs/>
-          <w:sz w:val="24"/>
-          <w:szCs w:val="24"/>
-        </w:rPr>
-      </w:pPr>
-      <w:r>
-        <w:rPr>
-          <w:b/>
-          <w:bCs/>
-          <w:sz w:val="24"/>
-          <w:szCs w:val="24"/>
-        </w:rPr>
-      </w:r>
-    </w:p>
-    <w:p>
-      <w:pPr>
-        <w:pStyle w:val="Normal"/>
-        <w:bidi w:val="0"/>
-        <w:jc w:val="left"/>
-        <w:rPr>
-          <w:b/>
-          <w:bCs/>
-          <w:sz w:val="24"/>
-          <w:szCs w:val="24"/>
-        </w:rPr>
-      </w:pPr>
-      <w:r>
-        <w:rPr>
-          <w:b/>
-          <w:bCs/>
-          <w:sz w:val="24"/>
-          <w:szCs w:val="24"/>
-        </w:rPr>
-      </w:r>
-    </w:p>
-    <w:p>
-      <w:pPr>
-        <w:pStyle w:val="Normal"/>
-        <w:bidi w:val="0"/>
-        <w:jc w:val="left"/>
-        <w:rPr>
-          <w:b/>
-          <w:bCs/>
-          <w:sz w:val="24"/>
-          <w:szCs w:val="24"/>
-        </w:rPr>
-      </w:pPr>
-      <w:r>
-        <w:rPr>
-          <w:b/>
-          <w:bCs/>
-          <w:sz w:val="24"/>
-          <w:szCs w:val="24"/>
-        </w:rPr>
-      </w:r>
-    </w:p>
-    <w:p>
-      <w:pPr>
-        <w:pStyle w:val="Normal"/>
-        <w:bidi w:val="0"/>
-        <w:jc w:val="left"/>
-        <w:rPr>
-          <w:b/>
-          <w:bCs/>
-          <w:sz w:val="24"/>
-          <w:szCs w:val="24"/>
-        </w:rPr>
-      </w:pPr>
-      <w:r>
-        <w:rPr>
-          <w:b/>
-          <w:bCs/>
-          <w:sz w:val="24"/>
-          <w:szCs w:val="24"/>
-        </w:rPr>
-      </w:r>
-    </w:p>
-    <w:p>
-      <w:pPr>
-        <w:pStyle w:val="Normal"/>
-        <w:bidi w:val="0"/>
-        <w:jc w:val="left"/>
-        <w:rPr>
-          <w:b/>
-          <w:bCs/>
-          <w:sz w:val="24"/>
-          <w:szCs w:val="24"/>
-        </w:rPr>
-      </w:pPr>
-      <w:r>
-        <w:rPr>
-          <w:b/>
-          <w:bCs/>
-          <w:sz w:val="24"/>
-          <w:szCs w:val="24"/>
-        </w:rPr>
-      </w:r>
-    </w:p>
-    <w:p>
-      <w:pPr>
-        <w:pStyle w:val="Normal"/>
-        <w:bidi w:val="0"/>
-        <w:jc w:val="left"/>
-        <w:rPr>
-          <w:b/>
-          <w:bCs/>
-          <w:sz w:val="24"/>
-          <w:szCs w:val="24"/>
-        </w:rPr>
-      </w:pPr>
-      <w:r>
-        <w:rPr>
-          <w:b/>
-          <w:bCs/>
-          <w:sz w:val="24"/>
-          <w:szCs w:val="24"/>
-        </w:rPr>
-      </w:r>
-    </w:p>
-    <w:p>
-      <w:pPr>
-        <w:pStyle w:val="Normal"/>
-        <w:bidi w:val="0"/>
-        <w:jc w:val="left"/>
-        <w:rPr>
-          <w:b/>
-          <w:bCs/>
-          <w:sz w:val="24"/>
-          <w:szCs w:val="24"/>
-        </w:rPr>
-      </w:pPr>
-      <w:r>
-        <w:rPr>
-          <w:b/>
-          <w:bCs/>
-          <w:sz w:val="24"/>
-          <w:szCs w:val="24"/>
-        </w:rPr>
-      </w:r>
-    </w:p>
-    <w:p>
-      <w:pPr>
-        <w:pStyle w:val="Normal"/>
-        <w:bidi w:val="0"/>
-        <w:jc w:val="left"/>
-        <w:rPr>
-          <w:b/>
-          <w:bCs/>
-          <w:sz w:val="24"/>
-          <w:szCs w:val="24"/>
-        </w:rPr>
-      </w:pPr>
-      <w:r>
-        <w:rPr>
-          <w:b/>
-          <w:bCs/>
-          <w:sz w:val="24"/>
-          <w:szCs w:val="24"/>
-        </w:rPr>
-      </w:r>
-    </w:p>
-    <w:p>
-      <w:pPr>
-        <w:pStyle w:val="Normal"/>
-        <w:bidi w:val="0"/>
-        <w:jc w:val="left"/>
-        <w:rPr>
-          <w:b/>
-          <w:bCs/>
-          <w:sz w:val="24"/>
-          <w:szCs w:val="24"/>
+      </w:r>
+    </w:p>
+    <w:p>
+      <w:pPr>
+        <w:pStyle w:val="Normal"/>
+        <w:bidi w:val="0"/>
+        <w:jc w:val="left"/>
+        <w:rPr>
+          <w:b w:val="false"/>
+          <w:bCs w:val="false"/>
         </w:rPr>
       </w:pPr>
       <w:r>
@@ -1900,112 +1774,9 @@
           <w:sz w:val="24"/>
           <w:szCs w:val="24"/>
         </w:rPr>
-        <w:t>The results are the following chart:</w:t>
-      </w:r>
-    </w:p>
-    <w:p>
-      <w:pPr>
-        <w:pStyle w:val="Normal"/>
-        <w:bidi w:val="0"/>
-        <w:jc w:val="left"/>
-        <w:rPr>
-          <w:b w:val="false"/>
-          <w:bCs w:val="false"/>
-          <w:sz w:val="24"/>
-          <w:szCs w:val="24"/>
-        </w:rPr>
-      </w:pPr>
-      <w:r>
-        <w:rPr>
-          <w:b w:val="false"/>
-          <w:bCs w:val="false"/>
-          <w:sz w:val="24"/>
-          <w:szCs w:val="24"/>
-        </w:rPr>
-      </w:r>
-    </w:p>
-    <w:p>
-      <w:pPr>
-        <w:pStyle w:val="Normal"/>
-        <w:bidi w:val="0"/>
-        <w:jc w:val="left"/>
-        <w:rPr>
-          <w:b w:val="false"/>
-          <w:bCs w:val="false"/>
-          <w:sz w:val="24"/>
-          <w:szCs w:val="24"/>
-        </w:rPr>
-      </w:pPr>
-      <w:r>
-        <w:rPr>
-          <w:b w:val="false"/>
-          <w:bCs w:val="false"/>
-          <w:sz w:val="24"/>
-          <w:szCs w:val="24"/>
-        </w:rPr>
-      </w:r>
-    </w:p>
-    <w:p>
-      <w:pPr>
-        <w:pStyle w:val="Normal"/>
-        <w:bidi w:val="0"/>
-        <w:jc w:val="left"/>
-        <w:rPr>
-          <w:b w:val="false"/>
-          <w:bCs w:val="false"/>
-          <w:sz w:val="24"/>
-          <w:szCs w:val="24"/>
-        </w:rPr>
-      </w:pPr>
-      <w:r>
-        <w:rPr>
-          <w:b w:val="false"/>
-          <w:bCs w:val="false"/>
-          <w:sz w:val="24"/>
-          <w:szCs w:val="24"/>
-        </w:rPr>
-      </w:r>
-    </w:p>
-    <w:p>
-      <w:pPr>
-        <w:pStyle w:val="Normal"/>
-        <w:bidi w:val="0"/>
-        <w:jc w:val="left"/>
-        <w:rPr>
-          <w:b w:val="false"/>
-          <w:bCs w:val="false"/>
-          <w:sz w:val="24"/>
-          <w:szCs w:val="24"/>
-        </w:rPr>
-      </w:pPr>
-      <w:r>
-        <w:rPr>
-          <w:b w:val="false"/>
-          <w:bCs w:val="false"/>
-          <w:sz w:val="24"/>
-          <w:szCs w:val="24"/>
-        </w:rPr>
-      </w:r>
-    </w:p>
-    <w:p>
-      <w:pPr>
-        <w:pStyle w:val="Normal"/>
-        <w:bidi w:val="0"/>
-        <w:jc w:val="left"/>
-        <w:rPr>
-          <w:b w:val="false"/>
-          <w:bCs w:val="false"/>
-          <w:sz w:val="24"/>
-          <w:szCs w:val="24"/>
-        </w:rPr>
-      </w:pPr>
-      <w:r>
-        <w:rPr>
-          <w:b w:val="false"/>
-          <w:bCs w:val="false"/>
-          <w:sz w:val="24"/>
-          <w:szCs w:val="24"/>
-        </w:rPr>
+        <w:t xml:space="preserve">The results are </w:t>
+      </w:r>
+      <w:r>
         <w:drawing>
           <wp:anchor behindDoc="0" distT="0" distB="0" distL="0" distR="0" simplePos="0" locked="0" layoutInCell="0" allowOverlap="1" relativeHeight="4">
             <wp:simplePos x="0" y="0"/>
@@ -2013,9 +1784,9 @@
               <wp:posOffset>-58420</wp:posOffset>
             </wp:positionH>
             <wp:positionV relativeFrom="paragraph">
-              <wp:posOffset>97790</wp:posOffset>
+              <wp:posOffset>226695</wp:posOffset>
             </wp:positionV>
-            <wp:extent cx="5134610" cy="3806825"/>
+            <wp:extent cx="4862195" cy="3604895"/>
             <wp:effectExtent l="0" t="0" r="0" b="0"/>
             <wp:wrapSquare wrapText="largest"/>
             <wp:docPr id="4" name="Image3" descr=""/>
@@ -2040,7 +1811,7 @@
                   <pic:spPr bwMode="auto">
                     <a:xfrm>
                       <a:off x="0" y="0"/>
-                      <a:ext cx="5134610" cy="3806825"/>
+                      <a:ext cx="4862195" cy="3604895"/>
                     </a:xfrm>
                     <a:prstGeom prst="rect">
                       <a:avLst/>
@@ -2051,6 +1822,57 @@
             </a:graphic>
           </wp:anchor>
         </w:drawing>
+      </w:r>
+      <w:r>
+        <w:rPr>
+          <w:b w:val="false"/>
+          <w:bCs w:val="false"/>
+          <w:sz w:val="24"/>
+          <w:szCs w:val="24"/>
+        </w:rPr>
+        <w:t>the following chart:</w:t>
+      </w:r>
+    </w:p>
+    <w:p>
+      <w:pPr>
+        <w:pStyle w:val="Normal"/>
+        <w:bidi w:val="0"/>
+        <w:jc w:val="left"/>
+        <w:rPr>
+          <w:b w:val="false"/>
+          <w:bCs w:val="false"/>
+          <w:sz w:val="24"/>
+          <w:szCs w:val="24"/>
+        </w:rPr>
+      </w:pPr>
+      <w:r>
+        <w:rPr>
+          <w:b w:val="false"/>
+          <w:bCs w:val="false"/>
+          <w:sz w:val="24"/>
+          <w:szCs w:val="24"/>
+        </w:rPr>
+      </w:r>
+    </w:p>
+    <w:p>
+      <w:pPr>
+        <w:pStyle w:val="Normal"/>
+        <w:bidi w:val="0"/>
+        <w:jc w:val="left"/>
+        <w:rPr>
+          <w:b w:val="false"/>
+          <w:bCs w:val="false"/>
+          <w:sz w:val="24"/>
+          <w:szCs w:val="24"/>
+        </w:rPr>
+      </w:pPr>
+      <w:r>
+        <w:rPr>
+          <w:b w:val="false"/>
+          <w:bCs w:val="false"/>
+          <w:sz w:val="24"/>
+          <w:szCs w:val="24"/>
+        </w:rPr>
       </w:r>
     </w:p>
     <w:p>

</xml_diff>